<commit_message>
update .Doc reporting model
</commit_message>
<xml_diff>
--- a/R/Rmd/margin_styles.docx
+++ b/R/Rmd/margin_styles.docx
@@ -9,6 +9,8 @@
           <w:lang w:val="fr-CH"/>
         </w:rPr>
       </w:pPr>
+      <w:bookmarkStart w:id="0" w:name="_GoBack"/>
+      <w:bookmarkEnd w:id="0"/>
       <w:proofErr w:type="spellStart"/>
       <w:r>
         <w:rPr>
@@ -67,8 +69,8 @@
           <w:lang w:val="fr-CH"/>
         </w:rPr>
       </w:pPr>
-      <w:bookmarkStart w:id="0" w:name="etude-de-lapport-pour-deq-dun-investisse"/>
-      <w:bookmarkEnd w:id="0"/>
+      <w:bookmarkStart w:id="1" w:name="etude-de-lapport-pour-deq-dun-investisse"/>
+      <w:bookmarkEnd w:id="1"/>
       <w:r>
         <w:rPr>
           <w:lang w:val="fr-CH"/>
@@ -97,8 +99,8 @@
           <w:lang w:val="fr-CH"/>
         </w:rPr>
       </w:pPr>
-      <w:bookmarkStart w:id="1" w:name="recherche-damelioration-des-sharpe-et-so"/>
-      <w:bookmarkEnd w:id="1"/>
+      <w:bookmarkStart w:id="2" w:name="recherche-damelioration-des-sharpe-et-so"/>
+      <w:bookmarkEnd w:id="2"/>
       <w:r>
         <w:rPr>
           <w:lang w:val="fr-CH"/>
@@ -135,8 +137,8 @@
           <w:lang w:val="fr-CH"/>
         </w:rPr>
       </w:pPr>
-      <w:bookmarkStart w:id="2" w:name="etudes-scindee-par-periodes"/>
-      <w:bookmarkEnd w:id="2"/>
+      <w:bookmarkStart w:id="3" w:name="etudes-scindee-par-periodes"/>
+      <w:bookmarkEnd w:id="3"/>
       <w:r>
         <w:rPr>
           <w:lang w:val="fr-CH"/>
@@ -384,8 +386,8 @@
           <w:lang w:val="fr-CH"/>
         </w:rPr>
       </w:pPr>
-      <w:bookmarkStart w:id="3" w:name="periodes"/>
-      <w:bookmarkEnd w:id="3"/>
+      <w:bookmarkStart w:id="4" w:name="periodes"/>
+      <w:bookmarkEnd w:id="4"/>
       <w:r>
         <w:rPr>
           <w:lang w:val="fr-CH"/>
@@ -558,8 +560,8 @@
           <w:lang w:val="fr-CH"/>
         </w:rPr>
       </w:pPr>
-      <w:bookmarkStart w:id="4" w:name="abbr"/>
-      <w:bookmarkEnd w:id="4"/>
+      <w:bookmarkStart w:id="5" w:name="abbr"/>
+      <w:bookmarkEnd w:id="5"/>
       <w:proofErr w:type="spellStart"/>
       <w:r>
         <w:rPr>
@@ -1024,11 +1026,9 @@
         </w:rPr>
         <w:t xml:space="preserve"> + le cash de DEQ réinvesti en Q</w:t>
       </w:r>
-      <w:bookmarkStart w:id="5" w:name="_GoBack"/>
-      <w:bookmarkEnd w:id="5"/>
     </w:p>
     <w:sectPr>
-      <w:pgSz w:w="12240" w:h="15840"/>
+      <w:pgSz w:w="11907" w:h="16839" w:code="9"/>
       <w:pgMar w:top="1440" w:right="1080" w:bottom="1440" w:left="1080" w:header="720" w:footer="720" w:gutter="0"/>
       <w:cols w:space="720"/>
       <w:docGrid w:linePitch="326"/>

</xml_diff>